<commit_message>
deliverable 2 report finished, adjusting screenshots
</commit_message>
<xml_diff>
--- a/deliverable2/Deliverable_2.docx
+++ b/deliverable2/Deliverable_2.docx
@@ -80,8 +80,13 @@
       </w:r>
     </w:p>
     <w:p>
-      <w:r>
-        <w:t xml:space="preserve">You’re implementing a backend DB to the website you created PD1. </w:t>
+      <w:proofErr w:type="gramStart"/>
+      <w:r>
+        <w:t>You’re</w:t>
+      </w:r>
+      <w:proofErr w:type="gramEnd"/>
+      <w:r>
+        <w:t xml:space="preserve"> implementing a backend DB to the website you created PD1. </w:t>
       </w:r>
     </w:p>
     <w:p>
@@ -98,7 +103,23 @@
         </w:numPr>
       </w:pPr>
       <w:r>
-        <w:t>Develop a Relational diagram with all the constraints and provide a table showing the data types, such as string, number, etc. Free diagramming tools (feel free to use and/or share any other that you find) are SmartDraw, draw.io, erdplus, etc.</w:t>
+        <w:t xml:space="preserve">Develop a Relational diagram with all the constraints and provide a table showing the data types, such as string, number, etc. Free diagramming tools (feel free to use and/or share any other that you find) are </w:t>
+      </w:r>
+      <w:proofErr w:type="spellStart"/>
+      <w:r>
+        <w:t>SmartDraw</w:t>
+      </w:r>
+      <w:proofErr w:type="spellEnd"/>
+      <w:r>
+        <w:t xml:space="preserve">, draw.io, </w:t>
+      </w:r>
+      <w:proofErr w:type="spellStart"/>
+      <w:r>
+        <w:t>erdplus</w:t>
+      </w:r>
+      <w:proofErr w:type="spellEnd"/>
+      <w:r>
+        <w:t>, etc.</w:t>
       </w:r>
     </w:p>
     <w:p>
@@ -138,7 +159,15 @@
     </w:p>
     <w:p>
       <w:r>
-        <w:t>IMPACT is a non-profit organization with the officers, volunteers and events.</w:t>
+        <w:t xml:space="preserve">IMPACT is a non-profit organization with the officers, </w:t>
+      </w:r>
+      <w:proofErr w:type="gramStart"/>
+      <w:r>
+        <w:t>volunteers</w:t>
+      </w:r>
+      <w:proofErr w:type="gramEnd"/>
+      <w:r>
+        <w:t xml:space="preserve"> and events.</w:t>
       </w:r>
     </w:p>
     <w:p>
@@ -273,6 +302,7 @@
         </w:rPr>
         <w:t xml:space="preserve">There are many free diagramming tools available such as </w:t>
       </w:r>
+      <w:proofErr w:type="spellStart"/>
       <w:r>
         <w:rPr>
           <w:i/>
@@ -280,6 +310,7 @@
         </w:rPr>
         <w:t>SmartDraw</w:t>
       </w:r>
+      <w:proofErr w:type="spellEnd"/>
       <w:r>
         <w:rPr>
           <w:color w:val="000000" w:themeColor="text1"/>

</xml_diff>